<commit_message>
changes to preregs, letter to keith
</commit_message>
<xml_diff>
--- a/experiment 7/preregistration/preregistration.docx
+++ b/experiment 7/preregistration/preregistration.docx
@@ -442,10 +442,38 @@
       <w:r>
         <w:t xml:space="preserve">evaluation of the target is influenced by </w:t>
       </w:r>
-      <w:bookmarkStart w:id="0" w:name="_GoBack"/>
-      <w:bookmarkEnd w:id="0"/>
-      <w:r>
-        <w:t xml:space="preserve"> </w:t>
+      <w:r>
+        <w:t xml:space="preserve">the prime (i.e., the participant forms an evaluation but does not overtly respond in relation to it). In this sense, the </w:t>
+      </w:r>
+      <w:r>
+        <w:t xml:space="preserve">assessment of influence-awareness may still yet be confounded by confabulation. </w:t>
+      </w:r>
+    </w:p>
+    <w:p>
+      <w:pPr>
+        <w:pStyle w:val="BodyB"/>
+        <w:spacing w:line="480" w:lineRule="auto"/>
+        <w:ind w:firstLine="720"/>
+      </w:pPr>
+      <w:r>
+        <w:t xml:space="preserve">In order to even further overcome the possibility of confabulation as an explanatory factor in our effects, we will conduct an exact replication of our previous </w:t>
+      </w:r>
+      <w:r>
+        <w:t xml:space="preserve">experiment, but with a manipulation of when influence-awareness is assessed. Specifically, we will now ask participants to provide an influence-awareness response on each trial </w:t>
+      </w:r>
+      <w:r>
+        <w:rPr>
+          <w:i/>
+          <w:iCs/>
+        </w:rPr>
+        <w:t>before the target stimulus is ever seen</w:t>
+      </w:r>
+      <w:r>
+        <w:t xml:space="preserve">. In this sense, the participant at this point has not yet been able to form even a covert evaluation of the target stimulus, as the participant has never seen the target. If the participant reports that </w:t>
+      </w:r>
+      <w:r>
+        <w:lastRenderedPageBreak/>
+        <w:t xml:space="preserve">their evaluation of the (as yet unseen) target will be influenced by the prime stimulus in this case, it is impossible that the participant could be confabulating this influence-awareness response on the basis of their (purportedly misattributed) evaluation of the target. </w:t>
       </w:r>
     </w:p>
     <w:p>
@@ -468,178 +496,167 @@
         </w:rPr>
       </w:pPr>
       <w:r>
-        <w:t xml:space="preserve">In order to rule out the possibility of confabulation in explaining these effects, we propose to conduct an exact replication of our second experiment, but with one critical change: participants will now provide an influence-awareness response </w:t>
-      </w:r>
-      <w:r>
-        <w:rPr>
+        <w:t>This experiment will replicate the hypotheses of our previous experiment.</w:t>
+      </w:r>
+      <w:r>
+        <w:t xml:space="preserve"> Our first hypothesis is divided into two subcomponents. The first component, H1a</w:t>
+      </w:r>
+      <w:r>
+        <w:t xml:space="preserve">, </w:t>
+      </w:r>
+      <w:r>
+        <w:t xml:space="preserve">suggests that </w:t>
+      </w:r>
+      <w:r>
+        <w:t xml:space="preserve">at the trial-level of analysis, the influence of prime stimuli on evaluations of the target stimuli in the IA-AMP will be moderated by whether participants </w:t>
+      </w:r>
+      <w:r>
+        <w:t>prospectively reported that they would be influenced by the prime or not</w:t>
+      </w:r>
+      <w:r>
+        <w:t xml:space="preserve">. </w:t>
+      </w:r>
+      <w:r>
+        <w:t xml:space="preserve">The second component, </w:t>
+      </w:r>
+      <w:r>
+        <w:t>H1b</w:t>
+      </w:r>
+      <w:r>
+        <w:t>,</w:t>
+      </w:r>
+      <w:r>
+        <w:t xml:space="preserve"> </w:t>
+      </w:r>
+      <w:r>
+        <w:t xml:space="preserve">is the hypothesis that </w:t>
+      </w:r>
+      <w:r>
+        <w:t xml:space="preserve">at the subject-level of analysis, the rate of </w:t>
+      </w:r>
+      <w:r>
+        <w:t xml:space="preserve">(prospective) </w:t>
+      </w:r>
+      <w:r>
+        <w:t>influence reported</w:t>
+      </w:r>
+      <w:r>
+        <w:t xml:space="preserve"> by participants</w:t>
+      </w:r>
+      <w:r>
+        <w:t xml:space="preserve"> in the IA-AMP will be predictive of the </w:t>
+      </w:r>
+      <w:r>
+        <w:t xml:space="preserve">corresponding </w:t>
+      </w:r>
+      <w:r>
+        <w:t>effect size</w:t>
+      </w:r>
+      <w:r>
+        <w:t>s</w:t>
+      </w:r>
+      <w:r>
+        <w:t xml:space="preserve"> in that IA-AMP. </w:t>
+      </w:r>
+      <w:r>
+        <w:t>Our second hypothesis H2</w:t>
+      </w:r>
+      <w:r>
+        <w:t xml:space="preserve"> </w:t>
+      </w:r>
+      <w:r>
+        <w:t xml:space="preserve">states </w:t>
+      </w:r>
+      <w:r>
+        <w:t xml:space="preserve">that the </w:t>
+      </w:r>
+      <w:r>
+        <w:t xml:space="preserve">prospective </w:t>
+      </w:r>
+      <w:r>
+        <w:t xml:space="preserve">influence-awareness rate of a participant on the IA-AMP will predict scores on a </w:t>
+      </w:r>
+      <w:proofErr w:type="gramStart"/>
+      <w:r>
+        <w:t>previously-completed</w:t>
+      </w:r>
+      <w:proofErr w:type="gramEnd"/>
+      <w:r>
+        <w:t xml:space="preserve"> </w:t>
+      </w:r>
+      <w:r>
+        <w:t xml:space="preserve">standard </w:t>
+      </w:r>
+      <w:r>
+        <w:t>AMP.</w:t>
+      </w:r>
+      <w:r>
+        <w:t xml:space="preserve"> </w:t>
+      </w:r>
+    </w:p>
+    <w:p>
+      <w:pPr>
+        <w:pStyle w:val="BodyA"/>
+        <w:spacing w:line="480" w:lineRule="auto"/>
+        <w:jc w:val="center"/>
+        <w:rPr>
+          <w:b/>
+          <w:bCs/>
+        </w:rPr>
+      </w:pPr>
+      <w:r>
+        <w:rPr>
+          <w:b/>
+          <w:bCs/>
+        </w:rPr>
+        <w:t>Method</w:t>
+      </w:r>
+    </w:p>
+    <w:p>
+      <w:pPr>
+        <w:pStyle w:val="BodyA"/>
+        <w:spacing w:line="480" w:lineRule="auto"/>
+        <w:rPr>
+          <w:b/>
+          <w:bCs/>
+        </w:rPr>
+      </w:pPr>
+      <w:r>
+        <w:rPr>
+          <w:b/>
+          <w:bCs/>
+        </w:rPr>
+        <w:t>Sample</w:t>
+      </w:r>
+    </w:p>
+    <w:p>
+      <w:pPr>
+        <w:pStyle w:val="BodyA"/>
+        <w:spacing w:line="480" w:lineRule="auto"/>
+        <w:ind w:firstLine="720"/>
+      </w:pPr>
+      <w:r>
+        <w:t xml:space="preserve">Data will be collected online via the Prolific Academic website. Based on an expected mean duration of 20 minutes, participants will be paid £1.66. </w:t>
+      </w:r>
+    </w:p>
+    <w:p>
+      <w:pPr>
+        <w:pStyle w:val="BodyA"/>
+        <w:spacing w:line="480" w:lineRule="auto"/>
+        <w:rPr>
+          <w:b/>
+          <w:bCs/>
           <w:i/>
           <w:iCs/>
         </w:rPr>
-        <w:t xml:space="preserve">before </w:t>
-      </w:r>
-      <w:r>
-        <w:t>providing their evaluative response. In this way, participants’ influence awareness responses should not be influenced by confabulation, since participants at this point have yet to illicit the evaluative response towards the target. Like our fifth experiment, this experiment will attempt to replicate the first two hypotheses of our second experiment. Our first hypothesis is divided into two subcomponents. The first component, H1a</w:t>
-      </w:r>
-      <w:r>
-        <w:t xml:space="preserve">, </w:t>
-      </w:r>
-      <w:r>
-        <w:t xml:space="preserve">suggests that </w:t>
-      </w:r>
-      <w:r>
-        <w:t xml:space="preserve">at the trial-level of analysis, the influence of prime </w:t>
-      </w:r>
-      <w:r>
-        <w:lastRenderedPageBreak/>
-        <w:t xml:space="preserve">stimuli on evaluations of the target stimuli in the IA-AMP will be moderated by whether participants </w:t>
-      </w:r>
-      <w:r>
-        <w:t>prospectively reported that they would be influenced by the prime or not</w:t>
-      </w:r>
-      <w:r>
-        <w:t xml:space="preserve">. </w:t>
-      </w:r>
-      <w:r>
-        <w:t xml:space="preserve">The second component, </w:t>
-      </w:r>
-      <w:r>
-        <w:t>H1b</w:t>
-      </w:r>
-      <w:r>
-        <w:t>,</w:t>
-      </w:r>
-      <w:r>
-        <w:t xml:space="preserve"> </w:t>
-      </w:r>
-      <w:r>
-        <w:t xml:space="preserve">is the hypothesis that </w:t>
-      </w:r>
-      <w:r>
-        <w:t xml:space="preserve">at the subject-level of analysis, the rate of </w:t>
-      </w:r>
-      <w:r>
-        <w:t xml:space="preserve">(prospective) </w:t>
-      </w:r>
-      <w:r>
-        <w:t>influence reported</w:t>
-      </w:r>
-      <w:r>
-        <w:t xml:space="preserve"> by participants</w:t>
-      </w:r>
-      <w:r>
-        <w:t xml:space="preserve"> in the IA-AMP will be predictive of the </w:t>
-      </w:r>
-      <w:r>
-        <w:t xml:space="preserve">corresponding </w:t>
-      </w:r>
-      <w:r>
-        <w:t>effect size</w:t>
-      </w:r>
-      <w:r>
-        <w:t>s</w:t>
-      </w:r>
-      <w:r>
-        <w:t xml:space="preserve"> in that IA-AMP. </w:t>
-      </w:r>
-      <w:r>
-        <w:t>Our second hypothesis H2</w:t>
-      </w:r>
-      <w:r>
-        <w:t xml:space="preserve"> </w:t>
-      </w:r>
-      <w:r>
-        <w:t xml:space="preserve">states </w:t>
-      </w:r>
-      <w:r>
-        <w:t xml:space="preserve">that the </w:t>
-      </w:r>
-      <w:r>
-        <w:t xml:space="preserve">prospective </w:t>
-      </w:r>
-      <w:r>
-        <w:t xml:space="preserve">influence-awareness rate of a participant on the IA-AMP will predict scores on a </w:t>
-      </w:r>
-      <w:proofErr w:type="gramStart"/>
-      <w:r>
-        <w:t>previously-completed</w:t>
-      </w:r>
-      <w:proofErr w:type="gramEnd"/>
-      <w:r>
-        <w:t xml:space="preserve"> </w:t>
-      </w:r>
-      <w:r>
-        <w:t xml:space="preserve">standard </w:t>
-      </w:r>
-      <w:r>
-        <w:t>AMP.</w:t>
-      </w:r>
-      <w:r>
-        <w:t xml:space="preserve"> </w:t>
-      </w:r>
-    </w:p>
-    <w:p>
-      <w:pPr>
-        <w:pStyle w:val="BodyA"/>
-        <w:spacing w:line="480" w:lineRule="auto"/>
-        <w:jc w:val="center"/>
-        <w:rPr>
-          <w:b/>
-          <w:bCs/>
-        </w:rPr>
-      </w:pPr>
-      <w:r>
-        <w:rPr>
-          <w:b/>
-          <w:bCs/>
-        </w:rPr>
-        <w:t>Method</w:t>
-      </w:r>
-    </w:p>
-    <w:p>
-      <w:pPr>
-        <w:pStyle w:val="BodyA"/>
-        <w:spacing w:line="480" w:lineRule="auto"/>
-        <w:rPr>
-          <w:b/>
-          <w:bCs/>
-        </w:rPr>
-      </w:pPr>
-      <w:r>
-        <w:rPr>
-          <w:b/>
-          <w:bCs/>
-        </w:rPr>
-        <w:t>Sample</w:t>
-      </w:r>
-    </w:p>
-    <w:p>
-      <w:pPr>
-        <w:pStyle w:val="BodyA"/>
-        <w:spacing w:line="480" w:lineRule="auto"/>
-        <w:ind w:firstLine="720"/>
-      </w:pPr>
-      <w:r>
-        <w:t xml:space="preserve">Data will be collected online via the Prolific Academic website. Based on an expected mean duration of 20 minutes, participants will be paid £1.66. </w:t>
-      </w:r>
-    </w:p>
-    <w:p>
-      <w:pPr>
-        <w:pStyle w:val="BodyA"/>
-        <w:spacing w:line="480" w:lineRule="auto"/>
+      </w:pPr>
+      <w:r>
         <w:rPr>
           <w:b/>
           <w:bCs/>
           <w:i/>
           <w:iCs/>
         </w:rPr>
-      </w:pPr>
-      <w:r>
-        <w:rPr>
-          <w:b/>
-          <w:bCs/>
-          <w:i/>
-          <w:iCs/>
-        </w:rPr>
         <w:t>Planned sample size &amp; stopping rules</w:t>
       </w:r>
     </w:p>
@@ -650,7 +667,26 @@
         <w:ind w:firstLine="720"/>
       </w:pPr>
       <w:r>
-        <w:t xml:space="preserve">Power analyses for interactions in mixed-effects models are relatively difficult to conduct due to the large number of parameters to be estimated, therefore no power analysis was conducted for analyses using mixed models. Due to the greater number of data points being employed (i.e., less information loss to the AMP scoring metric), the power of mixed </w:t>
+        <w:t>The power analyses from our previous experiment are equally applicable for the current experiment. The text of the power analyses from our previous experiment is as follows:</w:t>
+      </w:r>
+    </w:p>
+    <w:p>
+      <w:pPr>
+        <w:pStyle w:val="BodyA"/>
+        <w:spacing w:line="480" w:lineRule="auto"/>
+      </w:pPr>
+    </w:p>
+    <w:p>
+      <w:pPr>
+        <w:pStyle w:val="BodyA"/>
+        <w:spacing w:line="480" w:lineRule="auto"/>
+      </w:pPr>
+      <w:r>
+        <w:t xml:space="preserve">Power analyses for interactions in mixed-effects models are relatively difficult to conduct due to the large number of parameters to be estimated, therefore no power analysis was conducted for analyses using mixed models. Due to the greater number of data points being employed (i.e., less </w:t>
+      </w:r>
+      <w:r>
+        <w:lastRenderedPageBreak/>
+        <w:t xml:space="preserve">information loss to the AMP scoring metric), the power of mixed </w:t>
       </w:r>
       <w:proofErr w:type="gramStart"/>
       <w:r>
@@ -678,11 +714,7 @@
         <w:t xml:space="preserve"> package in R, we computed the number of participants required to detect this medium effect size in a regression analysis with a single IV, at the conventional alpha level (.05) and at 95% power. Given these criteria, 138 participants would be required.</w:t>
       </w:r>
       <w:r>
-        <w:t xml:space="preserve"> The </w:t>
-      </w:r>
-      <w:r>
-        <w:lastRenderedPageBreak/>
-        <w:t xml:space="preserve">aforementioned power analysis is also applicable for our third analysis. </w:t>
+        <w:t xml:space="preserve"> The aforementioned power analysis is also applicable for our third analysis. </w:t>
       </w:r>
       <w:r>
         <w:t>Thus, based on these analyses and our available resources, w</w:t>
@@ -693,6 +725,12 @@
       <w:r>
         <w:t>ts.</w:t>
       </w:r>
+    </w:p>
+    <w:p>
+      <w:pPr>
+        <w:pStyle w:val="BodyA"/>
+        <w:spacing w:line="480" w:lineRule="auto"/>
+      </w:pPr>
     </w:p>
     <w:p>
       <w:pPr>
@@ -854,6 +892,7 @@
         <w:ind w:firstLine="720"/>
       </w:pPr>
       <w:r>
+        <w:lastRenderedPageBreak/>
         <w:t>3. In the IA-AMP, subjective ratings for each trial of whether evaluation of the target stimulus w</w:t>
       </w:r>
       <w:r>
@@ -951,7 +990,6 @@
         </w:rPr>
       </w:pPr>
       <w:r>
-        <w:lastRenderedPageBreak/>
         <w:t xml:space="preserve">“Think back to the task you just completed. On how many trials was a </w:t>
       </w:r>
       <w:proofErr w:type="spellStart"/>
@@ -1127,6 +1165,7 @@
         <w:spacing w:line="480" w:lineRule="auto"/>
       </w:pPr>
       <w:r>
+        <w:lastRenderedPageBreak/>
         <w:t>Self-exclusion:</w:t>
       </w:r>
     </w:p>
@@ -1187,7 +1226,6 @@
         <w:ind w:left="360"/>
       </w:pPr>
       <w:r>
-        <w:lastRenderedPageBreak/>
         <w:t>Your responses on this question will NOT affect your payment. However, if you choose 'No, exclude my data', please fill in the accompanying text box to let us know why.”</w:t>
       </w:r>
     </w:p>
@@ -1268,13 +1306,33 @@
         <w:t xml:space="preserve">) with the same parameters, and the following addition: </w:t>
       </w:r>
       <w:r>
-        <w:t xml:space="preserve">after the presentation of the target stimulus, but before emitting the evaluative response, </w:t>
+        <w:t xml:space="preserve">after the presentation of the </w:t>
+      </w:r>
+      <w:r>
+        <w:t>prime</w:t>
+      </w:r>
+      <w:r>
+        <w:t xml:space="preserve"> stimulus, but before </w:t>
+      </w:r>
+      <w:r>
+        <w:t xml:space="preserve">seeing the target stimulus or </w:t>
+      </w:r>
+      <w:bookmarkStart w:id="0" w:name="_GoBack"/>
+      <w:bookmarkEnd w:id="0"/>
+      <w:r>
+        <w:t xml:space="preserve">emitting the evaluative response, </w:t>
       </w:r>
       <w:r>
         <w:t xml:space="preserve">participants are given the opportunity to press the spacebar to indicate </w:t>
       </w:r>
       <w:r>
-        <w:t xml:space="preserve">if they believe their response to the target </w:t>
+        <w:t xml:space="preserve">if they believe their </w:t>
+      </w:r>
+      <w:r>
+        <w:t>evaluation of</w:t>
+      </w:r>
+      <w:r>
+        <w:t xml:space="preserve"> the target </w:t>
       </w:r>
       <w:r>
         <w:rPr>
@@ -1300,7 +1358,10 @@
         <w:t xml:space="preserve"> cue to “</w:t>
       </w:r>
       <w:r>
-        <w:t>Press spacebar if the picture will influence your response to the Chinese symbol</w:t>
+        <w:t xml:space="preserve">Press spacebar if the picture will influence your response to the </w:t>
+      </w:r>
+      <w:r>
+        <w:t>next image</w:t>
       </w:r>
       <w:r>
         <w:t>” for a fixed 2000ms interval</w:t>
@@ -1309,7 +1370,11 @@
         <w:t>.</w:t>
       </w:r>
       <w:r>
-        <w:t xml:space="preserve"> The above sentence </w:t>
+        <w:t xml:space="preserve"> The </w:t>
+      </w:r>
+      <w:r>
+        <w:lastRenderedPageBreak/>
+        <w:t xml:space="preserve">above sentence </w:t>
       </w:r>
       <w:r>
         <w:t>is</w:t>
@@ -1367,7 +1432,6 @@
           <w:b/>
           <w:bCs/>
         </w:rPr>
-        <w:lastRenderedPageBreak/>
         <w:t>H1.</w:t>
       </w:r>
       <w:r>
@@ -1530,7 +1594,11 @@
         <w:t>a</w:t>
       </w:r>
       <w:r>
-        <w:t>). The model will also include participant ID as a random intercept. In-line with best practices for such analyses, we will use effect coding for the IVs, rescaling each to -.5 and .5. The Wilkinson notation for the model is as follows:</w:t>
+        <w:t xml:space="preserve">). The model will also include participant ID as a random intercept. In-line with best practices for such analyses, </w:t>
+      </w:r>
+      <w:r>
+        <w:lastRenderedPageBreak/>
+        <w:t>we will use effect coding for the IVs, rescaling each to -.5 and .5. The Wilkinson notation for the model is as follows:</w:t>
       </w:r>
     </w:p>
     <w:p>
@@ -1649,7 +1717,6 @@
         <w:ind w:firstLine="720"/>
       </w:pPr>
       <w:r>
-        <w:lastRenderedPageBreak/>
         <w:t xml:space="preserve">We will also construct a standard regression model to assess whether a greater number of influenced awareness trials predicts a greater AMP effect size in the IA-AMP (H1b). For this, we will compute an AMP effect size for each participant by subtracting the number of ‘pleasant’ responses when the target was preceded by a positive prime from the number of ‘pleasant’ responses when the target was preceded by a negative prime. We will also compute the proportion of influence awareness trials to non-influence aware trials for each </w:t>
       </w:r>
       <w:proofErr w:type="gramStart"/>

</xml_diff>